<commit_message>
Updated the Use Case to include the ability to create a new list while adding a movie.
</commit_message>
<xml_diff>
--- a/src/docs/UseCases/AddMovie.docx
+++ b/src/docs/UseCases/AddMovie.docx
@@ -22,8 +22,6 @@
             <w:tcW w:w="1875" w:type="pct"/>
           </w:tcPr>
           <w:p>
-            <w:bookmarkStart w:id="0" w:name="_GoBack"/>
-            <w:bookmarkEnd w:id="0"/>
             <w:r>
               <w:t>Use case:</w:t>
             </w:r>
@@ -195,13 +193,8 @@
             <w:tcW w:w="1875" w:type="pct"/>
           </w:tcPr>
           <w:p>
-            <w:proofErr w:type="spellStart"/>
-            <w:r>
-              <w:t>Postconditions</w:t>
-            </w:r>
-            <w:proofErr w:type="spellEnd"/>
-            <w:r>
-              <w:t>:</w:t>
+            <w:r>
+              <w:t>Postconditions:</w:t>
             </w:r>
           </w:p>
         </w:tc>
@@ -582,6 +575,36 @@
                 <w:p>
                   <w:r>
                     <w:t>Invalid UPC. Indicate error. Return to Step1.</w:t>
+                  </w:r>
+                </w:p>
+              </w:tc>
+            </w:tr>
+            <w:tr>
+              <w:trPr>
+                <w:trHeight w:val="290"/>
+              </w:trPr>
+              <w:tc>
+                <w:tcPr>
+                  <w:tcW w:w="455" w:type="pct"/>
+                </w:tcPr>
+                <w:p>
+                  <w:r>
+                    <w:t>Line 4:</w:t>
+                  </w:r>
+                </w:p>
+              </w:tc>
+              <w:tc>
+                <w:tcPr>
+                  <w:tcW w:w="4545" w:type="pct"/>
+                </w:tcPr>
+                <w:p>
+                  <w:r>
+                    <w:t>The user wishes to create a new list to add the movie to. The user indicates to create a new list. Enters the name of the newly created list and submits it to the system. P</w:t>
+                  </w:r>
+                  <w:bookmarkStart w:id="0" w:name="_GoBack"/>
+                  <w:bookmarkEnd w:id="0"/>
+                  <w:r>
+                    <w:t>rior to Step5 is the system creates the new list. Continue with Step5.</w:t>
                   </w:r>
                 </w:p>
               </w:tc>

</xml_diff>